<commit_message>
con documento al 99 y presentación incompleta
</commit_message>
<xml_diff>
--- a/caratula.docx
+++ b/caratula.docx
@@ -92,9 +92,9 @@
         </w:rPr>
         <w:drawing>
           <wp:inline distT="0" distB="0" distL="0" distR="0">
-            <wp:extent cx="1914525" cy="2705100"/>
+            <wp:extent cx="2047875" cy="2781300"/>
             <wp:effectExtent l="19050" t="0" r="9525" b="0"/>
-            <wp:docPr id="1" name="Imagen 1"/>
+            <wp:docPr id="2" name="Imagen 1"/>
             <wp:cNvGraphicFramePr>
               <a:graphicFrameLocks xmlns:a="http://schemas.openxmlformats.org/drawingml/2006/main" noChangeAspect="1"/>
             </wp:cNvGraphicFramePr>
@@ -117,7 +117,7 @@
                   <pic:spPr bwMode="auto">
                     <a:xfrm>
                       <a:off x="0" y="0"/>
-                      <a:ext cx="1914525" cy="2705100"/>
+                      <a:ext cx="2047875" cy="2781300"/>
                     </a:xfrm>
                     <a:prstGeom prst="rect">
                       <a:avLst/>
@@ -157,7 +157,21 @@
           <w:b/>
           <w:sz w:val="32"/>
         </w:rPr>
-        <w:t xml:space="preserve">Herramienta interactiva de apoyo al proceso de enseñanza-aprendizaje del ciclo de instrucción </w:t>
+        <w:t xml:space="preserve">Herramienta interactiva </w:t>
+      </w:r>
+      <w:r>
+        <w:rPr>
+          <w:b/>
+          <w:sz w:val="32"/>
+        </w:rPr>
+        <w:t>para el</w:t>
+      </w:r>
+      <w:r>
+        <w:rPr>
+          <w:b/>
+          <w:sz w:val="32"/>
+        </w:rPr>
+        <w:t xml:space="preserve"> proceso de enseñanza-aprendizaje del ciclo de instrucción </w:t>
       </w:r>
       <w:r>
         <w:rPr>
@@ -335,7 +349,7 @@
           <w:rFonts w:eastAsiaTheme="majorEastAsia"/>
           <w:bCs/>
         </w:rPr>
-        <w:t>Enero</w:t>
+        <w:t>Junio</w:t>
       </w:r>
       <w:r>
         <w:rPr>

</xml_diff>

<commit_message>
con nueva forma de documentacion hasta el prototipo 5
</commit_message>
<xml_diff>
--- a/caratula.docx
+++ b/caratula.docx
@@ -4,7 +4,7 @@
   <w:body>
     <w:p>
       <w:pPr>
-        <w:spacing w:line="240" w:lineRule="auto"/>
+        <w:spacing w:after="0" w:line="276" w:lineRule="auto"/>
         <w:jc w:val="center"/>
         <w:rPr>
           <w:b/>
@@ -21,7 +21,7 @@
     </w:p>
     <w:p>
       <w:pPr>
-        <w:spacing w:line="240" w:lineRule="auto"/>
+        <w:spacing w:after="0" w:line="276" w:lineRule="auto"/>
         <w:jc w:val="center"/>
         <w:rPr>
           <w:b/>
@@ -38,7 +38,7 @@
     </w:p>
     <w:p>
       <w:pPr>
-        <w:spacing w:line="240" w:lineRule="auto"/>
+        <w:spacing w:after="0" w:line="276" w:lineRule="auto"/>
         <w:jc w:val="center"/>
         <w:rPr>
           <w:b/>
@@ -55,7 +55,7 @@
     </w:p>
     <w:p>
       <w:pPr>
-        <w:spacing w:line="240" w:lineRule="auto"/>
+        <w:spacing w:after="0" w:line="276" w:lineRule="auto"/>
         <w:jc w:val="center"/>
         <w:rPr>
           <w:b/>
@@ -72,11 +72,28 @@
     </w:p>
     <w:p>
       <w:pPr>
-        <w:spacing w:line="240" w:lineRule="auto"/>
-        <w:jc w:val="center"/>
-        <w:rPr>
-          <w:b/>
-          <w:sz w:val="28"/>
+        <w:spacing w:after="0" w:line="240" w:lineRule="auto"/>
+        <w:jc w:val="center"/>
+        <w:rPr>
+          <w:b/>
+        </w:rPr>
+      </w:pPr>
+    </w:p>
+    <w:p>
+      <w:pPr>
+        <w:spacing w:line="240" w:lineRule="auto"/>
+        <w:jc w:val="center"/>
+        <w:rPr>
+          <w:b/>
+        </w:rPr>
+      </w:pPr>
+    </w:p>
+    <w:p>
+      <w:pPr>
+        <w:spacing w:line="240" w:lineRule="auto"/>
+        <w:jc w:val="center"/>
+        <w:rPr>
+          <w:b/>
         </w:rPr>
       </w:pPr>
     </w:p>
@@ -92,7 +109,7 @@
         </w:rPr>
         <w:drawing>
           <wp:inline distT="0" distB="0" distL="0" distR="0">
-            <wp:extent cx="2047875" cy="2781300"/>
+            <wp:extent cx="1609725" cy="2186231"/>
             <wp:effectExtent l="19050" t="0" r="9525" b="0"/>
             <wp:docPr id="2" name="Imagen 1"/>
             <wp:cNvGraphicFramePr>
@@ -117,7 +134,7 @@
                   <pic:spPr bwMode="auto">
                     <a:xfrm>
                       <a:off x="0" y="0"/>
-                      <a:ext cx="2047875" cy="2781300"/>
+                      <a:ext cx="1609725" cy="2186231"/>
                     </a:xfrm>
                     <a:prstGeom prst="rect">
                       <a:avLst/>
@@ -147,6 +164,18 @@
       <w:pPr>
         <w:spacing w:line="240" w:lineRule="auto"/>
         <w:jc w:val="center"/>
+      </w:pPr>
+    </w:p>
+    <w:p>
+      <w:pPr>
+        <w:spacing w:line="240" w:lineRule="auto"/>
+        <w:jc w:val="center"/>
+      </w:pPr>
+    </w:p>
+    <w:p>
+      <w:pPr>
+        <w:spacing w:line="240" w:lineRule="auto"/>
+        <w:jc w:val="center"/>
         <w:rPr>
           <w:b/>
           <w:sz w:val="32"/>
@@ -217,30 +246,14 @@
         <w:spacing w:line="240" w:lineRule="auto"/>
         <w:jc w:val="right"/>
         <w:rPr>
-          <w:b/>
           <w:i/>
         </w:rPr>
       </w:pPr>
       <w:r>
         <w:rPr>
-          <w:b/>
           <w:i/>
         </w:rPr>
-        <w:t>Proyecto de Grado</w:t>
-      </w:r>
-      <w:r>
-        <w:rPr>
-          <w:b/>
-          <w:i/>
-        </w:rPr>
-        <w:t xml:space="preserve"> de </w:t>
-      </w:r>
-      <w:r>
-        <w:rPr>
-          <w:b/>
-          <w:i/>
-        </w:rPr>
-        <w:t>Licenciatura en Ingeniería de Sistemas</w:t>
+        <w:t>Proyecto de Grado de Licenciatura en Ingeniería de Sistemas</w:t>
       </w:r>
     </w:p>
     <w:p>
@@ -341,15 +354,17 @@
         <w:jc w:val="center"/>
         <w:rPr>
           <w:rFonts w:eastAsiaTheme="majorEastAsia"/>
-          <w:bCs/>
-        </w:rPr>
-      </w:pPr>
-      <w:r>
-        <w:rPr>
-          <w:rFonts w:eastAsiaTheme="majorEastAsia"/>
-          <w:bCs/>
-        </w:rPr>
-        <w:t>Junio</w:t>
+          <w:b/>
+          <w:bCs/>
+          <w:caps/>
+        </w:rPr>
+      </w:pPr>
+      <w:r>
+        <w:rPr>
+          <w:rFonts w:eastAsiaTheme="majorEastAsia"/>
+          <w:bCs/>
+        </w:rPr>
+        <w:t>Agosto</w:t>
       </w:r>
       <w:r>
         <w:rPr>
@@ -365,18 +380,6 @@
         </w:rPr>
         <w:t>5</w:t>
       </w:r>
-    </w:p>
-    <w:p>
-      <w:pPr>
-        <w:spacing w:line="276" w:lineRule="auto"/>
-        <w:jc w:val="left"/>
-        <w:rPr>
-          <w:rFonts w:eastAsiaTheme="majorEastAsia"/>
-          <w:b/>
-          <w:bCs/>
-          <w:caps/>
-        </w:rPr>
-      </w:pPr>
     </w:p>
     <w:sectPr>
       <w:pgSz w:w="12240" w:h="15840" w:code="1"/>

</xml_diff>

<commit_message>
Documento terminado con formato correcto
</commit_message>
<xml_diff>
--- a/caratula.docx
+++ b/caratula.docx
@@ -4,7 +4,26 @@
   <w:body>
     <w:p>
       <w:pPr>
-        <w:spacing w:after="0" w:line="276" w:lineRule="auto"/>
+        <w:spacing w:after="0" w:line="240" w:lineRule="auto"/>
+        <w:jc w:val="center"/>
+        <w:rPr>
+          <w:b/>
+          <w:sz w:val="36"/>
+          <w:szCs w:val="36"/>
+        </w:rPr>
+      </w:pPr>
+      <w:r>
+        <w:rPr>
+          <w:b/>
+          <w:sz w:val="36"/>
+          <w:szCs w:val="36"/>
+        </w:rPr>
+        <w:t>UNIVERSIDAD CATÓLICA BOLIVIANA “SAN PABLO”</w:t>
+      </w:r>
+    </w:p>
+    <w:p>
+      <w:pPr>
+        <w:spacing w:after="0" w:line="240" w:lineRule="auto"/>
         <w:jc w:val="center"/>
         <w:rPr>
           <w:b/>
@@ -16,29 +35,12 @@
           <w:b/>
           <w:sz w:val="32"/>
         </w:rPr>
-        <w:t>UNIVERSIDAD CATÓLICA BOLIVIANA “SAN PABLO”</w:t>
-      </w:r>
-    </w:p>
-    <w:p>
-      <w:pPr>
-        <w:spacing w:after="0" w:line="276" w:lineRule="auto"/>
-        <w:jc w:val="center"/>
-        <w:rPr>
-          <w:b/>
-          <w:sz w:val="32"/>
-        </w:rPr>
-      </w:pPr>
-      <w:r>
-        <w:rPr>
-          <w:b/>
-          <w:sz w:val="32"/>
-        </w:rPr>
         <w:t>UNIDAD ACADÉMICA REGIONAL COCHABAMBA</w:t>
       </w:r>
     </w:p>
     <w:p>
       <w:pPr>
-        <w:spacing w:after="0" w:line="276" w:lineRule="auto"/>
+        <w:spacing w:after="0" w:line="240" w:lineRule="auto"/>
         <w:jc w:val="center"/>
         <w:rPr>
           <w:b/>
@@ -55,7 +57,7 @@
     </w:p>
     <w:p>
       <w:pPr>
-        <w:spacing w:after="0" w:line="276" w:lineRule="auto"/>
+        <w:spacing w:after="0" w:line="240" w:lineRule="auto"/>
         <w:jc w:val="center"/>
         <w:rPr>
           <w:b/>
@@ -111,7 +113,7 @@
           <wp:inline distT="0" distB="0" distL="0" distR="0">
             <wp:extent cx="1609725" cy="2186231"/>
             <wp:effectExtent l="19050" t="0" r="9525" b="0"/>
-            <wp:docPr id="2" name="Imagen 1"/>
+            <wp:docPr id="36" name="Imagen 1"/>
             <wp:cNvGraphicFramePr>
               <a:graphicFrameLocks xmlns:a="http://schemas.openxmlformats.org/drawingml/2006/main" noChangeAspect="1"/>
             </wp:cNvGraphicFramePr>
@@ -164,18 +166,6 @@
       <w:pPr>
         <w:spacing w:line="240" w:lineRule="auto"/>
         <w:jc w:val="center"/>
-      </w:pPr>
-    </w:p>
-    <w:p>
-      <w:pPr>
-        <w:spacing w:line="240" w:lineRule="auto"/>
-        <w:jc w:val="center"/>
-      </w:pPr>
-    </w:p>
-    <w:p>
-      <w:pPr>
-        <w:spacing w:line="240" w:lineRule="auto"/>
-        <w:jc w:val="center"/>
         <w:rPr>
           <w:b/>
           <w:sz w:val="32"/>
@@ -186,108 +176,114 @@
           <w:b/>
           <w:sz w:val="32"/>
         </w:rPr>
-        <w:t xml:space="preserve">Herramienta interactiva </w:t>
+        <w:t xml:space="preserve">Herramienta interactiva de apoyo al proceso de enseñanza – aprendizaje del ciclo de instrucción </w:t>
       </w:r>
       <w:r>
         <w:rPr>
           <w:b/>
           <w:sz w:val="32"/>
         </w:rPr>
-        <w:t>para el</w:t>
+        <w:t xml:space="preserve">del </w:t>
       </w:r>
       <w:r>
         <w:rPr>
           <w:b/>
           <w:sz w:val="32"/>
         </w:rPr>
-        <w:t xml:space="preserve"> proceso de enseñanza-aprendizaje del ciclo de instrucción </w:t>
+        <w:t>p</w:t>
       </w:r>
       <w:r>
         <w:rPr>
           <w:b/>
           <w:sz w:val="32"/>
         </w:rPr>
-        <w:t xml:space="preserve">del </w:t>
+        <w:t>rocesador</w:t>
       </w:r>
       <w:r>
         <w:rPr>
           <w:b/>
           <w:sz w:val="32"/>
         </w:rPr>
-        <w:t>p</w:t>
-      </w:r>
-      <w:r>
+        <w:t xml:space="preserve"> </w:t>
+      </w:r>
+    </w:p>
+    <w:p>
+      <w:pPr>
+        <w:spacing w:line="240" w:lineRule="auto"/>
+        <w:jc w:val="center"/>
         <w:rPr>
           <w:b/>
           <w:sz w:val="32"/>
         </w:rPr>
-        <w:t>rocesador</w:t>
-      </w:r>
-      <w:r>
-        <w:rPr>
-          <w:b/>
-          <w:sz w:val="32"/>
+      </w:pPr>
+    </w:p>
+    <w:p>
+      <w:pPr>
+        <w:spacing w:line="240" w:lineRule="auto"/>
+        <w:jc w:val="right"/>
+        <w:rPr>
+          <w:i/>
+        </w:rPr>
+      </w:pPr>
+      <w:r>
+        <w:rPr>
+          <w:i/>
+        </w:rPr>
+        <w:t>Proyecto de Grado de Licenciatura en Ingeniería de Sistemas</w:t>
+      </w:r>
+    </w:p>
+    <w:p>
+      <w:pPr>
+        <w:spacing w:line="240" w:lineRule="auto"/>
+        <w:jc w:val="center"/>
+        <w:rPr>
+          <w:rFonts w:eastAsiaTheme="majorEastAsia"/>
+          <w:b/>
+          <w:bCs/>
+          <w:sz w:val="28"/>
+        </w:rPr>
+      </w:pPr>
+    </w:p>
+    <w:p>
+      <w:pPr>
+        <w:spacing w:line="240" w:lineRule="auto"/>
+        <w:jc w:val="center"/>
+        <w:rPr>
+          <w:rFonts w:eastAsiaTheme="majorEastAsia"/>
+          <w:b/>
+          <w:bCs/>
+          <w:sz w:val="28"/>
+        </w:rPr>
+      </w:pPr>
+      <w:r>
+        <w:rPr>
+          <w:rFonts w:eastAsiaTheme="majorEastAsia"/>
+          <w:b/>
+          <w:bCs/>
+          <w:sz w:val="28"/>
+        </w:rPr>
+        <w:t xml:space="preserve">Paolo Adrian </w:t>
+      </w:r>
+      <w:proofErr w:type="spellStart"/>
+      <w:r>
+        <w:rPr>
+          <w:rFonts w:eastAsiaTheme="majorEastAsia"/>
+          <w:b/>
+          <w:bCs/>
+          <w:sz w:val="28"/>
+        </w:rPr>
+        <w:t>Fernandez</w:t>
+      </w:r>
+      <w:proofErr w:type="spellEnd"/>
+      <w:r>
+        <w:rPr>
+          <w:rFonts w:eastAsiaTheme="majorEastAsia"/>
+          <w:b/>
+          <w:bCs/>
+          <w:sz w:val="28"/>
         </w:rPr>
         <w:t xml:space="preserve"> </w:t>
       </w:r>
-    </w:p>
-    <w:p>
-      <w:pPr>
-        <w:spacing w:line="240" w:lineRule="auto"/>
-        <w:jc w:val="center"/>
-        <w:rPr>
-          <w:b/>
-          <w:sz w:val="32"/>
-        </w:rPr>
-      </w:pPr>
-    </w:p>
-    <w:p>
-      <w:pPr>
-        <w:spacing w:line="240" w:lineRule="auto"/>
-        <w:jc w:val="right"/>
-        <w:rPr>
-          <w:i/>
-        </w:rPr>
-      </w:pPr>
-      <w:r>
-        <w:rPr>
-          <w:i/>
-        </w:rPr>
-        <w:t>Proyecto de Grado de Licenciatura en Ingeniería de Sistemas</w:t>
-      </w:r>
-    </w:p>
-    <w:p>
-      <w:pPr>
-        <w:spacing w:line="240" w:lineRule="auto"/>
-        <w:jc w:val="center"/>
-        <w:rPr>
-          <w:rFonts w:eastAsiaTheme="majorEastAsia"/>
-          <w:b/>
-          <w:bCs/>
-          <w:sz w:val="28"/>
-        </w:rPr>
-      </w:pPr>
-    </w:p>
-    <w:p>
-      <w:pPr>
-        <w:spacing w:line="240" w:lineRule="auto"/>
-        <w:jc w:val="center"/>
-        <w:rPr>
-          <w:rFonts w:eastAsiaTheme="majorEastAsia"/>
-          <w:b/>
-          <w:bCs/>
-          <w:sz w:val="28"/>
-        </w:rPr>
-      </w:pPr>
-      <w:r>
-        <w:rPr>
-          <w:rFonts w:eastAsiaTheme="majorEastAsia"/>
-          <w:b/>
-          <w:bCs/>
-          <w:sz w:val="28"/>
-        </w:rPr>
-        <w:t xml:space="preserve">Paolo Adrian </w:t>
-      </w:r>
       <w:proofErr w:type="spellStart"/>
       <w:r>
         <w:rPr>
@@ -296,44 +292,35 @@
           <w:bCs/>
           <w:sz w:val="28"/>
         </w:rPr>
-        <w:t>Fernandez</w:t>
+        <w:t>Roman</w:t>
       </w:r>
       <w:proofErr w:type="spellEnd"/>
-      <w:r>
-        <w:rPr>
-          <w:rFonts w:eastAsiaTheme="majorEastAsia"/>
-          <w:b/>
-          <w:bCs/>
-          <w:sz w:val="28"/>
-        </w:rPr>
-        <w:t xml:space="preserve"> </w:t>
-      </w:r>
-      <w:proofErr w:type="spellStart"/>
-      <w:r>
-        <w:rPr>
-          <w:rFonts w:eastAsiaTheme="majorEastAsia"/>
-          <w:b/>
-          <w:bCs/>
-          <w:sz w:val="28"/>
-        </w:rPr>
-        <w:t>Roman</w:t>
-      </w:r>
-      <w:proofErr w:type="spellEnd"/>
-    </w:p>
-    <w:p>
-      <w:pPr>
-        <w:spacing w:line="240" w:lineRule="auto"/>
-        <w:jc w:val="center"/>
-        <w:rPr>
-          <w:rFonts w:eastAsiaTheme="majorEastAsia"/>
-          <w:bCs/>
-          <w:sz w:val="28"/>
-        </w:rPr>
-      </w:pPr>
-    </w:p>
-    <w:p>
-      <w:pPr>
-        <w:spacing w:line="240" w:lineRule="auto"/>
+    </w:p>
+    <w:p>
+      <w:pPr>
+        <w:spacing w:line="240" w:lineRule="auto"/>
+        <w:jc w:val="center"/>
+        <w:rPr>
+          <w:rFonts w:eastAsiaTheme="majorEastAsia"/>
+          <w:bCs/>
+          <w:sz w:val="28"/>
+        </w:rPr>
+      </w:pPr>
+    </w:p>
+    <w:p>
+      <w:pPr>
+        <w:spacing w:line="240" w:lineRule="auto"/>
+        <w:jc w:val="center"/>
+        <w:rPr>
+          <w:rFonts w:eastAsiaTheme="majorEastAsia"/>
+          <w:bCs/>
+          <w:sz w:val="28"/>
+        </w:rPr>
+      </w:pPr>
+    </w:p>
+    <w:p>
+      <w:pPr>
+        <w:spacing w:after="0" w:line="240" w:lineRule="auto"/>
         <w:jc w:val="center"/>
         <w:rPr>
           <w:rFonts w:eastAsiaTheme="majorEastAsia"/>
@@ -350,7 +337,7 @@
     </w:p>
     <w:p>
       <w:pPr>
-        <w:spacing w:line="240" w:lineRule="auto"/>
+        <w:spacing w:after="0" w:line="240" w:lineRule="auto"/>
         <w:jc w:val="center"/>
         <w:rPr>
           <w:rFonts w:eastAsiaTheme="majorEastAsia"/>
@@ -381,7 +368,9 @@
         <w:t>5</w:t>
       </w:r>
     </w:p>
+    <w:p/>
     <w:sectPr>
+      <w:footerReference w:type="default" r:id="rId5"/>
       <w:pgSz w:w="12240" w:h="15840" w:code="1"/>
       <w:pgMar w:top="1701" w:right="1701" w:bottom="1701" w:left="1985" w:header="709" w:footer="709" w:gutter="0"/>
       <w:cols w:space="708"/>
@@ -389,6 +378,54 @@
     </w:sectPr>
   </w:body>
 </w:document>
+</file>
+
+<file path=word/footer1.xml><?xml version="1.0" encoding="utf-8"?>
+<w:ftr xmlns:ve="http://schemas.openxmlformats.org/markup-compatibility/2006" xmlns:o="urn:schemas-microsoft-com:office:office" xmlns:r="http://schemas.openxmlformats.org/officeDocument/2006/relationships" xmlns:m="http://schemas.openxmlformats.org/officeDocument/2006/math" xmlns:v="urn:schemas-microsoft-com:vml" xmlns:wp="http://schemas.openxmlformats.org/drawingml/2006/wordprocessingDrawing" xmlns:w10="urn:schemas-microsoft-com:office:word" xmlns:w="http://schemas.openxmlformats.org/wordprocessingml/2006/main" xmlns:wne="http://schemas.microsoft.com/office/word/2006/wordml">
+  <w:sdt>
+    <w:sdtPr>
+      <w:id w:val="2105476"/>
+      <w:docPartObj>
+        <w:docPartGallery w:val="Page Numbers (Bottom of Page)"/>
+        <w:docPartUnique/>
+      </w:docPartObj>
+    </w:sdtPr>
+    <w:sdtEndPr/>
+    <w:sdtContent>
+      <w:p>
+        <w:pPr>
+          <w:pStyle w:val="Piedepgina"/>
+          <w:jc w:val="right"/>
+        </w:pPr>
+        <w:r>
+          <w:fldChar w:fldCharType="begin"/>
+        </w:r>
+        <w:r>
+          <w:instrText>PAGE   \* MERGEFORMAT</w:instrText>
+        </w:r>
+        <w:r>
+          <w:fldChar w:fldCharType="separate"/>
+        </w:r>
+        <w:r>
+          <w:rPr>
+            <w:noProof/>
+            <w:lang w:val="es-ES"/>
+          </w:rPr>
+          <w:t>1</w:t>
+        </w:r>
+        <w:r>
+          <w:fldChar w:fldCharType="end"/>
+        </w:r>
+      </w:p>
+    </w:sdtContent>
+  </w:sdt>
+  <w:p>
+    <w:pPr>
+      <w:pStyle w:val="Piedepgina"/>
+      <w:jc w:val="right"/>
+    </w:pPr>
+  </w:p>
+</w:ftr>
 </file>
 
 <file path=word/styles.xml><?xml version="1.0" encoding="utf-8"?>
@@ -621,6 +658,34 @@
       <w:lang w:val="es-BO"/>
     </w:rPr>
   </w:style>
+  <w:style w:type="paragraph" w:styleId="Piedepgina">
+    <w:name w:val="footer"/>
+    <w:basedOn w:val="Normal"/>
+    <w:link w:val="PiedepginaCar"/>
+    <w:uiPriority w:val="99"/>
+    <w:unhideWhenUsed/>
+    <w:rsid w:val="00B316C1"/>
+    <w:pPr>
+      <w:tabs>
+        <w:tab w:val="center" w:pos="4252"/>
+        <w:tab w:val="right" w:pos="8504"/>
+      </w:tabs>
+      <w:spacing w:after="0" w:line="240" w:lineRule="auto"/>
+    </w:pPr>
+  </w:style>
+  <w:style w:type="character" w:customStyle="1" w:styleId="PiedepginaCar">
+    <w:name w:val="Pie de página Car"/>
+    <w:basedOn w:val="Fuentedeprrafopredeter"/>
+    <w:link w:val="Piedepgina"/>
+    <w:uiPriority w:val="99"/>
+    <w:rsid w:val="00B316C1"/>
+    <w:rPr>
+      <w:rFonts w:ascii="Times New Roman" w:hAnsi="Times New Roman" w:cs="Times New Roman"/>
+      <w:sz w:val="24"/>
+      <w:szCs w:val="24"/>
+      <w:lang w:val="es-BO"/>
+    </w:rPr>
+  </w:style>
 </w:styles>
 </file>
 

</xml_diff>